<commit_message>
Entraga final de proyecto.
</commit_message>
<xml_diff>
--- a/POE GO Documentacion.docx
+++ b/POE GO Documentacion.docx
@@ -7,7 +7,15 @@
         <w:pStyle w:val="Ttulo"/>
       </w:pPr>
       <w:r>
-        <w:t>POE GO: Guia de Juego</w:t>
+        <w:t xml:space="preserve">POE GO: </w:t>
+      </w:r>
+      <w:proofErr w:type="spellStart"/>
+      <w:r>
+        <w:t>Guia</w:t>
+      </w:r>
+      <w:proofErr w:type="spellEnd"/>
+      <w:r>
+        <w:t xml:space="preserve"> de Juego</w:t>
       </w:r>
     </w:p>
     <w:p/>
@@ -30,13 +38,54 @@
       <w:r>
         <w:t xml:space="preserve">La idea consiste en crear una </w:t>
       </w:r>
+      <w:proofErr w:type="gramStart"/>
       <w:r>
         <w:t>a</w:t>
       </w:r>
       <w:r>
-        <w:t>pp para móvil con consejos para los jugadores principiantes que sea fácil de usar y comoda.</w:t>
-      </w:r>
-    </w:p>
+        <w:t>pp</w:t>
+      </w:r>
+      <w:proofErr w:type="gramEnd"/>
+      <w:r>
+        <w:t xml:space="preserve"> para móvil con consejos para los jugadores principiantes que sea fácil de usar y </w:t>
+      </w:r>
+      <w:proofErr w:type="spellStart"/>
+      <w:r>
+        <w:t>comoda</w:t>
+      </w:r>
+      <w:proofErr w:type="spellEnd"/>
+      <w:r>
+        <w:t>.</w:t>
+      </w:r>
+      <w:r>
+        <w:t xml:space="preserve"> </w:t>
+      </w:r>
+      <w:proofErr w:type="gramStart"/>
+      <w:r>
+        <w:t>Además</w:t>
+      </w:r>
+      <w:proofErr w:type="gramEnd"/>
+      <w:r>
+        <w:t xml:space="preserve"> la App </w:t>
+      </w:r>
+      <w:proofErr w:type="spellStart"/>
+      <w:r>
+        <w:t>utlizara</w:t>
+      </w:r>
+      <w:proofErr w:type="spellEnd"/>
+      <w:r>
+        <w:t xml:space="preserve"> una serie de utilidades que ofrece la plataforma de </w:t>
+      </w:r>
+      <w:proofErr w:type="spellStart"/>
+      <w:r>
+        <w:t>Firebase</w:t>
+      </w:r>
+      <w:proofErr w:type="spellEnd"/>
+      <w:r>
+        <w:t xml:space="preserve"> desarrollada por Google.</w:t>
+      </w:r>
+    </w:p>
+    <w:p/>
     <w:p>
       <w:pPr>
         <w:pStyle w:val="Ttulo1"/>
@@ -48,6 +97,253 @@
         <w:rPr>
           <w:u w:val="single"/>
         </w:rPr>
+        <w:t>Proceso de desarrollo de proyecto</w:t>
+      </w:r>
+    </w:p>
+    <w:p/>
+    <w:p>
+      <w:r>
+        <w:t>Para completar este proyecto han tenido que realizarse varias tareas:</w:t>
+      </w:r>
+    </w:p>
+    <w:p>
+      <w:pPr>
+        <w:pStyle w:val="Prrafodelista"/>
+        <w:numPr>
+          <w:ilvl w:val="0"/>
+          <w:numId w:val="4"/>
+        </w:numPr>
+      </w:pPr>
+      <w:r>
+        <w:t xml:space="preserve">Investigación de funcionamiento y utilidades de la plataforma de </w:t>
+      </w:r>
+      <w:proofErr w:type="spellStart"/>
+      <w:r>
+        <w:t>Firebase</w:t>
+      </w:r>
+      <w:proofErr w:type="spellEnd"/>
+      <w:r>
+        <w:t>.</w:t>
+      </w:r>
+    </w:p>
+    <w:p>
+      <w:pPr>
+        <w:pStyle w:val="Prrafodelista"/>
+        <w:numPr>
+          <w:ilvl w:val="0"/>
+          <w:numId w:val="4"/>
+        </w:numPr>
+      </w:pPr>
+      <w:r>
+        <w:t xml:space="preserve">Planificación de diseño de la </w:t>
+      </w:r>
+      <w:proofErr w:type="gramStart"/>
+      <w:r>
+        <w:t>app</w:t>
+      </w:r>
+      <w:proofErr w:type="gramEnd"/>
+      <w:r>
+        <w:t>.</w:t>
+      </w:r>
+    </w:p>
+    <w:p>
+      <w:pPr>
+        <w:pStyle w:val="Prrafodelista"/>
+        <w:numPr>
+          <w:ilvl w:val="0"/>
+          <w:numId w:val="4"/>
+        </w:numPr>
+      </w:pPr>
+      <w:r>
+        <w:t xml:space="preserve">Recolecta de contenido que la </w:t>
+      </w:r>
+      <w:proofErr w:type="gramStart"/>
+      <w:r>
+        <w:t>app</w:t>
+      </w:r>
+      <w:proofErr w:type="gramEnd"/>
+      <w:r>
+        <w:t xml:space="preserve"> va a ofrecer a los usuarios</w:t>
+      </w:r>
+    </w:p>
+    <w:p>
+      <w:pPr>
+        <w:pStyle w:val="Prrafodelista"/>
+        <w:numPr>
+          <w:ilvl w:val="0"/>
+          <w:numId w:val="4"/>
+        </w:numPr>
+      </w:pPr>
+      <w:r>
+        <w:t xml:space="preserve">Investigación de tecnologías utilizadas en la </w:t>
+      </w:r>
+      <w:proofErr w:type="gramStart"/>
+      <w:r>
+        <w:t>app</w:t>
+      </w:r>
+      <w:proofErr w:type="gramEnd"/>
+      <w:r>
+        <w:t xml:space="preserve"> (</w:t>
+      </w:r>
+      <w:proofErr w:type="spellStart"/>
+      <w:r>
+        <w:t>Navigation</w:t>
+      </w:r>
+      <w:proofErr w:type="spellEnd"/>
+      <w:r>
+        <w:t xml:space="preserve"> bar, </w:t>
+      </w:r>
+      <w:proofErr w:type="spellStart"/>
+      <w:r>
+        <w:t>fragments</w:t>
+      </w:r>
+      <w:proofErr w:type="spellEnd"/>
+      <w:r>
+        <w:t>)</w:t>
+      </w:r>
+    </w:p>
+    <w:p>
+      <w:pPr>
+        <w:pStyle w:val="Prrafodelista"/>
+        <w:numPr>
+          <w:ilvl w:val="0"/>
+          <w:numId w:val="4"/>
+        </w:numPr>
+      </w:pPr>
+      <w:r>
+        <w:t xml:space="preserve">Implementación de </w:t>
+      </w:r>
+      <w:r>
+        <w:rPr>
+          <w:u w:val="single"/>
+        </w:rPr>
+        <w:t>código</w:t>
+      </w:r>
+      <w:r>
+        <w:t xml:space="preserve"> en la </w:t>
+      </w:r>
+      <w:proofErr w:type="gramStart"/>
+      <w:r>
+        <w:t>app</w:t>
+      </w:r>
+      <w:proofErr w:type="gramEnd"/>
+      <w:r>
+        <w:t>.</w:t>
+      </w:r>
+    </w:p>
+    <w:p>
+      <w:pPr>
+        <w:pStyle w:val="Prrafodelista"/>
+        <w:numPr>
+          <w:ilvl w:val="0"/>
+          <w:numId w:val="4"/>
+        </w:numPr>
+      </w:pPr>
+      <w:proofErr w:type="spellStart"/>
+      <w:r>
+        <w:t>Debugging</w:t>
+      </w:r>
+      <w:proofErr w:type="spellEnd"/>
+      <w:r>
+        <w:t xml:space="preserve"> de diferentes problemas con </w:t>
+      </w:r>
+      <w:proofErr w:type="spellStart"/>
+      <w:r>
+        <w:t>Firebase</w:t>
+      </w:r>
+      <w:proofErr w:type="spellEnd"/>
+      <w:r>
+        <w:t xml:space="preserve"> y </w:t>
+      </w:r>
+      <w:r>
+        <w:t>Estructura de la App.</w:t>
+      </w:r>
+    </w:p>
+    <w:p>
+      <w:pPr>
+        <w:pStyle w:val="Ttulo1"/>
+        <w:rPr>
+          <w:u w:val="single"/>
+        </w:rPr>
+      </w:pPr>
+      <w:r>
+        <w:rPr>
+          <w:u w:val="single"/>
+        </w:rPr>
+        <w:t xml:space="preserve">Almacenamiento de Imágenes en </w:t>
+      </w:r>
+      <w:proofErr w:type="spellStart"/>
+      <w:r>
+        <w:rPr>
+          <w:u w:val="single"/>
+        </w:rPr>
+        <w:t>Firebase</w:t>
+      </w:r>
+      <w:proofErr w:type="spellEnd"/>
+    </w:p>
+    <w:p>
+      <w:r>
+        <w:rPr>
+          <w:noProof/>
+        </w:rPr>
+        <w:drawing>
+          <wp:inline distT="0" distB="0" distL="0" distR="0" wp14:anchorId="1F66F1AD" wp14:editId="09FDA206">
+            <wp:extent cx="5400040" cy="1571625"/>
+            <wp:effectExtent l="0" t="0" r="0" b="9525"/>
+            <wp:docPr id="6" name="Imagen 6" descr="Interfaz de usuario gráfica, Aplicación&#10;&#10;Descripción generada automáticamente"/>
+            <wp:cNvGraphicFramePr>
+              <a:graphicFrameLocks xmlns:a="http://schemas.openxmlformats.org/drawingml/2006/main" noChangeAspect="1"/>
+            </wp:cNvGraphicFramePr>
+            <a:graphic xmlns:a="http://schemas.openxmlformats.org/drawingml/2006/main">
+              <a:graphicData uri="http://schemas.openxmlformats.org/drawingml/2006/picture">
+                <pic:pic xmlns:pic="http://schemas.openxmlformats.org/drawingml/2006/picture">
+                  <pic:nvPicPr>
+                    <pic:cNvPr id="6" name="Imagen 6" descr="Interfaz de usuario gráfica, Aplicación&#10;&#10;Descripción generada automáticamente"/>
+                    <pic:cNvPicPr/>
+                  </pic:nvPicPr>
+                  <pic:blipFill>
+                    <a:blip r:embed="rId5"/>
+                    <a:stretch>
+                      <a:fillRect/>
+                    </a:stretch>
+                  </pic:blipFill>
+                  <pic:spPr>
+                    <a:xfrm>
+                      <a:off x="0" y="0"/>
+                      <a:ext cx="5400040" cy="1571625"/>
+                    </a:xfrm>
+                    <a:prstGeom prst="rect">
+                      <a:avLst/>
+                    </a:prstGeom>
+                  </pic:spPr>
+                </pic:pic>
+              </a:graphicData>
+            </a:graphic>
+          </wp:inline>
+        </w:drawing>
+      </w:r>
+    </w:p>
+    <w:p/>
+    <w:p/>
+    <w:p/>
+    <w:p/>
+    <w:p/>
+    <w:p/>
+    <w:p/>
+    <w:p/>
+    <w:p/>
+    <w:p>
+      <w:pPr>
+        <w:pStyle w:val="Ttulo1"/>
+        <w:rPr>
+          <w:u w:val="single"/>
+        </w:rPr>
+      </w:pPr>
+      <w:r>
+        <w:rPr>
+          <w:u w:val="single"/>
+        </w:rPr>
+        <w:lastRenderedPageBreak/>
         <w:t>Estructura de la App</w:t>
       </w:r>
     </w:p>
@@ -65,7 +361,71 @@
     </w:p>
     <w:p>
       <w:r>
-        <w:t>Con ayuda de unos plugin de firebase para Android los usuarios podrán registrarse en el Login activity y que se muestren en el dashboard de control de la pagina de Firebase. Y junto con Google analytics somos capaces de obtener mas información de nuestros usuarios.</w:t>
+        <w:t xml:space="preserve">Con ayuda de unos plugin de </w:t>
+      </w:r>
+      <w:proofErr w:type="spellStart"/>
+      <w:r>
+        <w:t>firebase</w:t>
+      </w:r>
+      <w:proofErr w:type="spellEnd"/>
+      <w:r>
+        <w:t xml:space="preserve"> para Android los usuarios podrán registrarse en el </w:t>
+      </w:r>
+      <w:proofErr w:type="spellStart"/>
+      <w:r>
+        <w:t>Login</w:t>
+      </w:r>
+      <w:proofErr w:type="spellEnd"/>
+      <w:r>
+        <w:t xml:space="preserve"> </w:t>
+      </w:r>
+      <w:proofErr w:type="spellStart"/>
+      <w:r>
+        <w:t>activity</w:t>
+      </w:r>
+      <w:proofErr w:type="spellEnd"/>
+      <w:r>
+        <w:t xml:space="preserve"> y que se muestren en el </w:t>
+      </w:r>
+      <w:proofErr w:type="spellStart"/>
+      <w:r>
+        <w:t>dashboard</w:t>
+      </w:r>
+      <w:proofErr w:type="spellEnd"/>
+      <w:r>
+        <w:t xml:space="preserve"> de control de la </w:t>
+      </w:r>
+      <w:proofErr w:type="spellStart"/>
+      <w:r>
+        <w:t>pagina</w:t>
+      </w:r>
+      <w:proofErr w:type="spellEnd"/>
+      <w:r>
+        <w:t xml:space="preserve"> de </w:t>
+      </w:r>
+      <w:proofErr w:type="spellStart"/>
+      <w:r>
+        <w:t>Firebase</w:t>
+      </w:r>
+      <w:proofErr w:type="spellEnd"/>
+      <w:r>
+        <w:t xml:space="preserve">. Y junto con Google </w:t>
+      </w:r>
+      <w:proofErr w:type="spellStart"/>
+      <w:r>
+        <w:t>analytics</w:t>
+      </w:r>
+      <w:proofErr w:type="spellEnd"/>
+      <w:r>
+        <w:t xml:space="preserve"> somos capaces de obtener </w:t>
+      </w:r>
+      <w:proofErr w:type="spellStart"/>
+      <w:r>
+        <w:t>mas</w:t>
+      </w:r>
+      <w:proofErr w:type="spellEnd"/>
+      <w:r>
+        <w:t xml:space="preserve"> información de nuestros usuarios.</w:t>
       </w:r>
     </w:p>
     <w:p>
@@ -89,7 +449,7 @@
                     <pic:cNvPicPr/>
                   </pic:nvPicPr>
                   <pic:blipFill>
-                    <a:blip r:embed="rId5"/>
+                    <a:blip r:embed="rId6"/>
                     <a:stretch>
                       <a:fillRect/>
                     </a:stretch>
@@ -118,19 +478,61 @@
           <w:numId w:val="2"/>
         </w:numPr>
       </w:pPr>
-      <w:r>
-        <w:t>Beguinner’s guide</w:t>
-      </w:r>
-    </w:p>
-    <w:p>
-      <w:r>
-        <w:t xml:space="preserve">Este seria el fragmento que el usuario vería </w:t>
+      <w:proofErr w:type="spellStart"/>
+      <w:r>
+        <w:t>Beguinner’s</w:t>
+      </w:r>
+      <w:proofErr w:type="spellEnd"/>
+      <w:r>
+        <w:t xml:space="preserve"> guide</w:t>
+      </w:r>
+    </w:p>
+    <w:p>
+      <w:r>
+        <w:t xml:space="preserve">Este </w:t>
+      </w:r>
+      <w:proofErr w:type="spellStart"/>
+      <w:r>
+        <w:t>seria</w:t>
+      </w:r>
+      <w:proofErr w:type="spellEnd"/>
+      <w:r>
+        <w:t xml:space="preserve"> el fragmento que el usuario vería </w:t>
       </w:r>
       <w:r>
         <w:t xml:space="preserve">cuando se </w:t>
       </w:r>
-      <w:r>
-        <w:t>logea a la app. Un fragment de tipo scroll con una lista de consejos para principiantes.</w:t>
+      <w:proofErr w:type="spellStart"/>
+      <w:r>
+        <w:t>logea</w:t>
+      </w:r>
+      <w:proofErr w:type="spellEnd"/>
+      <w:r>
+        <w:t xml:space="preserve"> a la </w:t>
+      </w:r>
+      <w:proofErr w:type="gramStart"/>
+      <w:r>
+        <w:t>app</w:t>
+      </w:r>
+      <w:proofErr w:type="gramEnd"/>
+      <w:r>
+        <w:t xml:space="preserve">. Un </w:t>
+      </w:r>
+      <w:proofErr w:type="spellStart"/>
+      <w:r>
+        <w:t>fragment</w:t>
+      </w:r>
+      <w:proofErr w:type="spellEnd"/>
+      <w:r>
+        <w:t xml:space="preserve"> de tipo </w:t>
+      </w:r>
+      <w:proofErr w:type="spellStart"/>
+      <w:r>
+        <w:t>scroll</w:t>
+      </w:r>
+      <w:proofErr w:type="spellEnd"/>
+      <w:r>
+        <w:t xml:space="preserve"> con una lista de consejos para principiantes.</w:t>
       </w:r>
     </w:p>
     <w:p>
@@ -154,7 +556,7 @@
                     <pic:cNvPicPr/>
                   </pic:nvPicPr>
                   <pic:blipFill>
-                    <a:blip r:embed="rId6"/>
+                    <a:blip r:embed="rId7"/>
                     <a:stretch>
                       <a:fillRect/>
                     </a:stretch>
@@ -183,14 +585,66 @@
           <w:numId w:val="2"/>
         </w:numPr>
       </w:pPr>
-      <w:r>
-        <w:lastRenderedPageBreak/>
-        <w:t>Vendor Recipes</w:t>
-      </w:r>
-    </w:p>
-    <w:p>
-      <w:r>
-        <w:t>El segundo fragmento de la app que se puede acceder clickando en el botón de la mitad del BottomNavigationBar. Contiene una lista de “VendorRecipes” que son parte de una mecánica del juego y pueden ser muy útiles para los jugadores conocerlas y tenerlas listadas.</w:t>
+      <w:proofErr w:type="spellStart"/>
+      <w:r>
+        <w:t>Vendor</w:t>
+      </w:r>
+      <w:proofErr w:type="spellEnd"/>
+      <w:r>
+        <w:t xml:space="preserve"> </w:t>
+      </w:r>
+      <w:proofErr w:type="spellStart"/>
+      <w:r>
+        <w:t>Recipes</w:t>
+      </w:r>
+      <w:proofErr w:type="spellEnd"/>
+    </w:p>
+    <w:p>
+      <w:r>
+        <w:t xml:space="preserve">El segundo fragmento de la </w:t>
+      </w:r>
+      <w:proofErr w:type="gramStart"/>
+      <w:r>
+        <w:t>app</w:t>
+      </w:r>
+      <w:proofErr w:type="gramEnd"/>
+      <w:r>
+        <w:t xml:space="preserve"> que se puede acceder </w:t>
+      </w:r>
+      <w:proofErr w:type="spellStart"/>
+      <w:r>
+        <w:t>clickando</w:t>
+      </w:r>
+      <w:proofErr w:type="spellEnd"/>
+      <w:r>
+        <w:t xml:space="preserve"> en el botón de la mitad del </w:t>
+      </w:r>
+      <w:proofErr w:type="spellStart"/>
+      <w:r>
+        <w:t>BottomNavigationBar</w:t>
+      </w:r>
+      <w:proofErr w:type="spellEnd"/>
+      <w:r>
+        <w:t>. Contiene una lista de “</w:t>
+      </w:r>
+      <w:proofErr w:type="spellStart"/>
+      <w:r>
+        <w:t>VendorRecipes</w:t>
+      </w:r>
+      <w:proofErr w:type="spellEnd"/>
+      <w:r>
+        <w:t>” que son parte de una mecánica del juego y pueden ser muy útiles para los jugadores conocerlas y tenerlas listadas.</w:t>
+      </w:r>
+      <w:r>
+        <w:t xml:space="preserve"> Las imágenes que se muestran en este fragmento son obtenidas mediante la plataforma de </w:t>
+      </w:r>
+      <w:proofErr w:type="spellStart"/>
+      <w:r>
+        <w:t>Firebase</w:t>
+      </w:r>
+      <w:proofErr w:type="spellEnd"/>
+      <w:r>
+        <w:t>.</w:t>
       </w:r>
     </w:p>
     <w:p>
@@ -198,6 +652,7 @@
         <w:rPr>
           <w:noProof/>
         </w:rPr>
+        <w:lastRenderedPageBreak/>
         <w:drawing>
           <wp:inline distT="0" distB="0" distL="0" distR="0" wp14:anchorId="0AEC1248" wp14:editId="79C25ECF">
             <wp:extent cx="1423284" cy="1929577"/>
@@ -214,7 +669,7 @@
                     <pic:cNvPicPr/>
                   </pic:nvPicPr>
                   <pic:blipFill>
-                    <a:blip r:embed="rId7"/>
+                    <a:blip r:embed="rId8"/>
                     <a:stretch>
                       <a:fillRect/>
                     </a:stretch>
@@ -243,16 +698,42 @@
           <w:numId w:val="2"/>
         </w:numPr>
       </w:pPr>
-      <w:r>
-        <w:t>Settings Fragment</w:t>
-      </w:r>
-    </w:p>
-    <w:p>
-      <w:r>
-        <w:t>Un fragment dedicado a ofrecer al usuario opciones de customización y poder cerrar sesión con su usuario.</w:t>
-      </w:r>
-      <w:r>
-        <w:t xml:space="preserve"> Además de un textview mostrando el nombre de usuario.</w:t>
+      <w:proofErr w:type="spellStart"/>
+      <w:r>
+        <w:t>Settings</w:t>
+      </w:r>
+      <w:proofErr w:type="spellEnd"/>
+      <w:r>
+        <w:t xml:space="preserve"> </w:t>
+      </w:r>
+      <w:proofErr w:type="spellStart"/>
+      <w:r>
+        <w:t>Fragment</w:t>
+      </w:r>
+      <w:proofErr w:type="spellEnd"/>
+    </w:p>
+    <w:p>
+      <w:r>
+        <w:t xml:space="preserve">Un </w:t>
+      </w:r>
+      <w:proofErr w:type="spellStart"/>
+      <w:r>
+        <w:t>fragment</w:t>
+      </w:r>
+      <w:proofErr w:type="spellEnd"/>
+      <w:r>
+        <w:t xml:space="preserve"> dedicado a ofrecer al usuario opciones de customización y poder cerrar sesión con su usuario.</w:t>
+      </w:r>
+      <w:r>
+        <w:t xml:space="preserve"> Además de un </w:t>
+      </w:r>
+      <w:proofErr w:type="spellStart"/>
+      <w:r>
+        <w:t>textview</w:t>
+      </w:r>
+      <w:proofErr w:type="spellEnd"/>
+      <w:r>
+        <w:t xml:space="preserve"> mostrando el nombre de usuario.</w:t>
       </w:r>
     </w:p>
     <w:p>
@@ -276,7 +757,7 @@
                     <pic:cNvPicPr/>
                   </pic:nvPicPr>
                   <pic:blipFill>
-                    <a:blip r:embed="rId8"/>
+                    <a:blip r:embed="rId9"/>
                     <a:stretch>
                       <a:fillRect/>
                     </a:stretch>
@@ -396,6 +877,119 @@
     </w:lvl>
   </w:abstractNum>
   <w:abstractNum w:abstractNumId="1" w15:restartNumberingAfterBreak="0">
+    <w:nsid w:val="64EC067C"/>
+    <w:multiLevelType w:val="hybridMultilevel"/>
+    <w:tmpl w:val="04745402"/>
+    <w:lvl w:ilvl="0" w:tplc="0C0A0001">
+      <w:start w:val="1"/>
+      <w:numFmt w:val="bullet"/>
+      <w:lvlText w:val=""/>
+      <w:lvlJc w:val="left"/>
+      <w:pPr>
+        <w:ind w:left="720" w:hanging="360"/>
+      </w:pPr>
+      <w:rPr>
+        <w:rFonts w:ascii="Symbol" w:hAnsi="Symbol" w:hint="default"/>
+      </w:rPr>
+    </w:lvl>
+    <w:lvl w:ilvl="1" w:tplc="0C0A0003" w:tentative="1">
+      <w:start w:val="1"/>
+      <w:numFmt w:val="bullet"/>
+      <w:lvlText w:val="o"/>
+      <w:lvlJc w:val="left"/>
+      <w:pPr>
+        <w:ind w:left="1440" w:hanging="360"/>
+      </w:pPr>
+      <w:rPr>
+        <w:rFonts w:ascii="Courier New" w:hAnsi="Courier New" w:cs="Courier New" w:hint="default"/>
+      </w:rPr>
+    </w:lvl>
+    <w:lvl w:ilvl="2" w:tplc="0C0A0005" w:tentative="1">
+      <w:start w:val="1"/>
+      <w:numFmt w:val="bullet"/>
+      <w:lvlText w:val=""/>
+      <w:lvlJc w:val="left"/>
+      <w:pPr>
+        <w:ind w:left="2160" w:hanging="360"/>
+      </w:pPr>
+      <w:rPr>
+        <w:rFonts w:ascii="Wingdings" w:hAnsi="Wingdings" w:hint="default"/>
+      </w:rPr>
+    </w:lvl>
+    <w:lvl w:ilvl="3" w:tplc="0C0A0001" w:tentative="1">
+      <w:start w:val="1"/>
+      <w:numFmt w:val="bullet"/>
+      <w:lvlText w:val=""/>
+      <w:lvlJc w:val="left"/>
+      <w:pPr>
+        <w:ind w:left="2880" w:hanging="360"/>
+      </w:pPr>
+      <w:rPr>
+        <w:rFonts w:ascii="Symbol" w:hAnsi="Symbol" w:hint="default"/>
+      </w:rPr>
+    </w:lvl>
+    <w:lvl w:ilvl="4" w:tplc="0C0A0003" w:tentative="1">
+      <w:start w:val="1"/>
+      <w:numFmt w:val="bullet"/>
+      <w:lvlText w:val="o"/>
+      <w:lvlJc w:val="left"/>
+      <w:pPr>
+        <w:ind w:left="3600" w:hanging="360"/>
+      </w:pPr>
+      <w:rPr>
+        <w:rFonts w:ascii="Courier New" w:hAnsi="Courier New" w:cs="Courier New" w:hint="default"/>
+      </w:rPr>
+    </w:lvl>
+    <w:lvl w:ilvl="5" w:tplc="0C0A0005" w:tentative="1">
+      <w:start w:val="1"/>
+      <w:numFmt w:val="bullet"/>
+      <w:lvlText w:val=""/>
+      <w:lvlJc w:val="left"/>
+      <w:pPr>
+        <w:ind w:left="4320" w:hanging="360"/>
+      </w:pPr>
+      <w:rPr>
+        <w:rFonts w:ascii="Wingdings" w:hAnsi="Wingdings" w:hint="default"/>
+      </w:rPr>
+    </w:lvl>
+    <w:lvl w:ilvl="6" w:tplc="0C0A0001" w:tentative="1">
+      <w:start w:val="1"/>
+      <w:numFmt w:val="bullet"/>
+      <w:lvlText w:val=""/>
+      <w:lvlJc w:val="left"/>
+      <w:pPr>
+        <w:ind w:left="5040" w:hanging="360"/>
+      </w:pPr>
+      <w:rPr>
+        <w:rFonts w:ascii="Symbol" w:hAnsi="Symbol" w:hint="default"/>
+      </w:rPr>
+    </w:lvl>
+    <w:lvl w:ilvl="7" w:tplc="0C0A0003" w:tentative="1">
+      <w:start w:val="1"/>
+      <w:numFmt w:val="bullet"/>
+      <w:lvlText w:val="o"/>
+      <w:lvlJc w:val="left"/>
+      <w:pPr>
+        <w:ind w:left="5760" w:hanging="360"/>
+      </w:pPr>
+      <w:rPr>
+        <w:rFonts w:ascii="Courier New" w:hAnsi="Courier New" w:cs="Courier New" w:hint="default"/>
+      </w:rPr>
+    </w:lvl>
+    <w:lvl w:ilvl="8" w:tplc="0C0A0005" w:tentative="1">
+      <w:start w:val="1"/>
+      <w:numFmt w:val="bullet"/>
+      <w:lvlText w:val=""/>
+      <w:lvlJc w:val="left"/>
+      <w:pPr>
+        <w:ind w:left="6480" w:hanging="360"/>
+      </w:pPr>
+      <w:rPr>
+        <w:rFonts w:ascii="Wingdings" w:hAnsi="Wingdings" w:hint="default"/>
+      </w:rPr>
+    </w:lvl>
+  </w:abstractNum>
+  <w:abstractNum w:abstractNumId="2" w15:restartNumberingAfterBreak="0">
     <w:nsid w:val="72A04638"/>
     <w:multiLevelType w:val="hybridMultilevel"/>
     <w:tmpl w:val="4656A564"/>
@@ -508,11 +1102,130 @@
       </w:rPr>
     </w:lvl>
   </w:abstractNum>
+  <w:abstractNum w:abstractNumId="3" w15:restartNumberingAfterBreak="0">
+    <w:nsid w:val="7F5D7865"/>
+    <w:multiLevelType w:val="hybridMultilevel"/>
+    <w:tmpl w:val="07025922"/>
+    <w:lvl w:ilvl="0" w:tplc="0C0A0001">
+      <w:start w:val="1"/>
+      <w:numFmt w:val="bullet"/>
+      <w:lvlText w:val=""/>
+      <w:lvlJc w:val="left"/>
+      <w:pPr>
+        <w:ind w:left="720" w:hanging="360"/>
+      </w:pPr>
+      <w:rPr>
+        <w:rFonts w:ascii="Symbol" w:hAnsi="Symbol" w:hint="default"/>
+      </w:rPr>
+    </w:lvl>
+    <w:lvl w:ilvl="1" w:tplc="0C0A0003" w:tentative="1">
+      <w:start w:val="1"/>
+      <w:numFmt w:val="bullet"/>
+      <w:lvlText w:val="o"/>
+      <w:lvlJc w:val="left"/>
+      <w:pPr>
+        <w:ind w:left="1440" w:hanging="360"/>
+      </w:pPr>
+      <w:rPr>
+        <w:rFonts w:ascii="Courier New" w:hAnsi="Courier New" w:cs="Courier New" w:hint="default"/>
+      </w:rPr>
+    </w:lvl>
+    <w:lvl w:ilvl="2" w:tplc="0C0A0005" w:tentative="1">
+      <w:start w:val="1"/>
+      <w:numFmt w:val="bullet"/>
+      <w:lvlText w:val=""/>
+      <w:lvlJc w:val="left"/>
+      <w:pPr>
+        <w:ind w:left="2160" w:hanging="360"/>
+      </w:pPr>
+      <w:rPr>
+        <w:rFonts w:ascii="Wingdings" w:hAnsi="Wingdings" w:hint="default"/>
+      </w:rPr>
+    </w:lvl>
+    <w:lvl w:ilvl="3" w:tplc="0C0A0001" w:tentative="1">
+      <w:start w:val="1"/>
+      <w:numFmt w:val="bullet"/>
+      <w:lvlText w:val=""/>
+      <w:lvlJc w:val="left"/>
+      <w:pPr>
+        <w:ind w:left="2880" w:hanging="360"/>
+      </w:pPr>
+      <w:rPr>
+        <w:rFonts w:ascii="Symbol" w:hAnsi="Symbol" w:hint="default"/>
+      </w:rPr>
+    </w:lvl>
+    <w:lvl w:ilvl="4" w:tplc="0C0A0003" w:tentative="1">
+      <w:start w:val="1"/>
+      <w:numFmt w:val="bullet"/>
+      <w:lvlText w:val="o"/>
+      <w:lvlJc w:val="left"/>
+      <w:pPr>
+        <w:ind w:left="3600" w:hanging="360"/>
+      </w:pPr>
+      <w:rPr>
+        <w:rFonts w:ascii="Courier New" w:hAnsi="Courier New" w:cs="Courier New" w:hint="default"/>
+      </w:rPr>
+    </w:lvl>
+    <w:lvl w:ilvl="5" w:tplc="0C0A0005" w:tentative="1">
+      <w:start w:val="1"/>
+      <w:numFmt w:val="bullet"/>
+      <w:lvlText w:val=""/>
+      <w:lvlJc w:val="left"/>
+      <w:pPr>
+        <w:ind w:left="4320" w:hanging="360"/>
+      </w:pPr>
+      <w:rPr>
+        <w:rFonts w:ascii="Wingdings" w:hAnsi="Wingdings" w:hint="default"/>
+      </w:rPr>
+    </w:lvl>
+    <w:lvl w:ilvl="6" w:tplc="0C0A0001" w:tentative="1">
+      <w:start w:val="1"/>
+      <w:numFmt w:val="bullet"/>
+      <w:lvlText w:val=""/>
+      <w:lvlJc w:val="left"/>
+      <w:pPr>
+        <w:ind w:left="5040" w:hanging="360"/>
+      </w:pPr>
+      <w:rPr>
+        <w:rFonts w:ascii="Symbol" w:hAnsi="Symbol" w:hint="default"/>
+      </w:rPr>
+    </w:lvl>
+    <w:lvl w:ilvl="7" w:tplc="0C0A0003" w:tentative="1">
+      <w:start w:val="1"/>
+      <w:numFmt w:val="bullet"/>
+      <w:lvlText w:val="o"/>
+      <w:lvlJc w:val="left"/>
+      <w:pPr>
+        <w:ind w:left="5760" w:hanging="360"/>
+      </w:pPr>
+      <w:rPr>
+        <w:rFonts w:ascii="Courier New" w:hAnsi="Courier New" w:cs="Courier New" w:hint="default"/>
+      </w:rPr>
+    </w:lvl>
+    <w:lvl w:ilvl="8" w:tplc="0C0A0005" w:tentative="1">
+      <w:start w:val="1"/>
+      <w:numFmt w:val="bullet"/>
+      <w:lvlText w:val=""/>
+      <w:lvlJc w:val="left"/>
+      <w:pPr>
+        <w:ind w:left="6480" w:hanging="360"/>
+      </w:pPr>
+      <w:rPr>
+        <w:rFonts w:ascii="Wingdings" w:hAnsi="Wingdings" w:hint="default"/>
+      </w:rPr>
+    </w:lvl>
+  </w:abstractNum>
   <w:num w:numId="1">
-    <w:abstractNumId w:val="1"/>
+    <w:abstractNumId w:val="2"/>
   </w:num>
   <w:num w:numId="2">
     <w:abstractNumId w:val="0"/>
+  </w:num>
+  <w:num w:numId="3">
+    <w:abstractNumId w:val="1"/>
+  </w:num>
+  <w:num w:numId="4">
+    <w:abstractNumId w:val="3"/>
   </w:num>
 </w:numbering>
 </file>

</xml_diff>